<commit_message>
Refactoring to allow parametrisation
</commit_message>
<xml_diff>
--- a/integrator/test/Proba20c-index-sla.expected.docx
+++ b/integrator/test/Proba20c-index-sla.expected.docx
@@ -1630,12 +1630,6 @@
         <w:rPr>
           <w:vertAlign w:val="subscript"/>
         </w:rPr>
-        <w:t>2</w:t>
-      </w:r>
-      <w:r>
-        <w:rPr>
-          <w:vertAlign w:val="subscript"/>
-        </w:rPr>
         <w:t>β</w:t>
       </w:r>
       <w:r>
@@ -2741,12 +2735,6 @@
         <w:t>WGH</w:t>
       </w:r>
       <w:r>
-        <w:rPr>
-          <w:vertAlign w:val="subscript"/>
-        </w:rPr>
-        <w:t>2</w:t>
-      </w:r>
-      <w:r>
         <w:t xml:space="preserve"> »</w:t>
       </w:r>
       <w:r>
@@ -3304,12 +3292,6 @@
       </w:r>
       <w:r>
         <w:t>5/22b5</w:t>
-      </w:r>
-      <w:r>
-        <w:rPr>
-          <w:vertAlign w:val="subscript"/>
-        </w:rPr>
-        <w:t>2</w:t>
       </w:r>
       <w:r>
         <w:rPr>

</xml_diff>